<commit_message>
Update ATP Table of Contents
</commit_message>
<xml_diff>
--- a/Documentation/Acceptance Test Plan.docx
+++ b/Documentation/Acceptance Test Plan.docx
@@ -819,7 +819,7 @@
             <w:rPr>
               <w:noProof/>
             </w:rPr>
-            <w:instrText xml:space="preserve"> PAGEREF _Toc225521566 \h </w:instrText>
+            <w:instrText xml:space="preserve"> PAGEREF _Toc225522659 \h </w:instrText>
           </w:r>
           <w:r>
             <w:rPr>
@@ -878,7 +878,7 @@
             <w:rPr>
               <w:noProof/>
             </w:rPr>
-            <w:instrText xml:space="preserve"> PAGEREF _Toc225521567 \h </w:instrText>
+            <w:instrText xml:space="preserve"> PAGEREF _Toc225522660 \h </w:instrText>
           </w:r>
           <w:r>
             <w:rPr>
@@ -937,7 +937,7 @@
             <w:rPr>
               <w:noProof/>
             </w:rPr>
-            <w:instrText xml:space="preserve"> PAGEREF _Toc225521568 \h </w:instrText>
+            <w:instrText xml:space="preserve"> PAGEREF _Toc225522661 \h </w:instrText>
           </w:r>
           <w:r>
             <w:rPr>
@@ -996,7 +996,7 @@
             <w:rPr>
               <w:noProof/>
             </w:rPr>
-            <w:instrText xml:space="preserve"> PAGEREF _Toc225521569 \h </w:instrText>
+            <w:instrText xml:space="preserve"> PAGEREF _Toc225522662 \h </w:instrText>
           </w:r>
           <w:r>
             <w:rPr>
@@ -1055,7 +1055,7 @@
             <w:rPr>
               <w:noProof/>
             </w:rPr>
-            <w:instrText xml:space="preserve"> PAGEREF _Toc225521570 \h </w:instrText>
+            <w:instrText xml:space="preserve"> PAGEREF _Toc225522663 \h </w:instrText>
           </w:r>
           <w:r>
             <w:rPr>
@@ -1114,7 +1114,7 @@
             <w:rPr>
               <w:noProof/>
             </w:rPr>
-            <w:instrText xml:space="preserve"> PAGEREF _Toc225521571 \h </w:instrText>
+            <w:instrText xml:space="preserve"> PAGEREF _Toc225522664 \h </w:instrText>
           </w:r>
           <w:r>
             <w:rPr>
@@ -1173,7 +1173,7 @@
             <w:rPr>
               <w:noProof/>
             </w:rPr>
-            <w:instrText xml:space="preserve"> PAGEREF _Toc225521572 \h </w:instrText>
+            <w:instrText xml:space="preserve"> PAGEREF _Toc225522665 \h </w:instrText>
           </w:r>
           <w:r>
             <w:rPr>
@@ -1232,7 +1232,7 @@
             <w:rPr>
               <w:noProof/>
             </w:rPr>
-            <w:instrText xml:space="preserve"> PAGEREF _Toc225521573 \h </w:instrText>
+            <w:instrText xml:space="preserve"> PAGEREF _Toc225522666 \h </w:instrText>
           </w:r>
           <w:r>
             <w:rPr>
@@ -1291,7 +1291,7 @@
             <w:rPr>
               <w:noProof/>
             </w:rPr>
-            <w:instrText xml:space="preserve"> PAGEREF _Toc225521574 \h </w:instrText>
+            <w:instrText xml:space="preserve"> PAGEREF _Toc225522667 \h </w:instrText>
           </w:r>
           <w:r>
             <w:rPr>
@@ -1350,7 +1350,7 @@
             <w:rPr>
               <w:noProof/>
             </w:rPr>
-            <w:instrText xml:space="preserve"> PAGEREF _Toc225521575 \h </w:instrText>
+            <w:instrText xml:space="preserve"> PAGEREF _Toc225522668 \h </w:instrText>
           </w:r>
           <w:r>
             <w:rPr>
@@ -1409,7 +1409,7 @@
             <w:rPr>
               <w:noProof/>
             </w:rPr>
-            <w:instrText xml:space="preserve"> PAGEREF _Toc225521576 \h </w:instrText>
+            <w:instrText xml:space="preserve"> PAGEREF _Toc225522669 \h </w:instrText>
           </w:r>
           <w:r>
             <w:rPr>
@@ -1468,7 +1468,7 @@
             <w:rPr>
               <w:noProof/>
             </w:rPr>
-            <w:instrText xml:space="preserve"> PAGEREF _Toc225521577 \h </w:instrText>
+            <w:instrText xml:space="preserve"> PAGEREF _Toc225522670 \h </w:instrText>
           </w:r>
           <w:r>
             <w:rPr>
@@ -1527,7 +1527,7 @@
             <w:rPr>
               <w:noProof/>
             </w:rPr>
-            <w:instrText xml:space="preserve"> PAGEREF _Toc225521578 \h </w:instrText>
+            <w:instrText xml:space="preserve"> PAGEREF _Toc225522671 \h </w:instrText>
           </w:r>
           <w:r>
             <w:rPr>
@@ -1586,7 +1586,7 @@
             <w:rPr>
               <w:noProof/>
             </w:rPr>
-            <w:instrText xml:space="preserve"> PAGEREF _Toc225521579 \h </w:instrText>
+            <w:instrText xml:space="preserve"> PAGEREF _Toc225522672 \h </w:instrText>
           </w:r>
           <w:r>
             <w:rPr>
@@ -1645,7 +1645,7 @@
             <w:rPr>
               <w:noProof/>
             </w:rPr>
-            <w:instrText xml:space="preserve"> PAGEREF _Toc225521580 \h </w:instrText>
+            <w:instrText xml:space="preserve"> PAGEREF _Toc225522673 \h </w:instrText>
           </w:r>
           <w:r>
             <w:rPr>
@@ -1704,7 +1704,7 @@
             <w:rPr>
               <w:noProof/>
             </w:rPr>
-            <w:instrText xml:space="preserve"> PAGEREF _Toc225521581 \h </w:instrText>
+            <w:instrText xml:space="preserve"> PAGEREF _Toc225522674 \h </w:instrText>
           </w:r>
           <w:r>
             <w:rPr>
@@ -1763,7 +1763,7 @@
             <w:rPr>
               <w:noProof/>
             </w:rPr>
-            <w:instrText xml:space="preserve"> PAGEREF _Toc225521582 \h </w:instrText>
+            <w:instrText xml:space="preserve"> PAGEREF _Toc225522675 \h </w:instrText>
           </w:r>
           <w:r>
             <w:rPr>
@@ -1822,7 +1822,7 @@
             <w:rPr>
               <w:noProof/>
             </w:rPr>
-            <w:instrText xml:space="preserve"> PAGEREF _Toc225521583 \h </w:instrText>
+            <w:instrText xml:space="preserve"> PAGEREF _Toc225522676 \h </w:instrText>
           </w:r>
           <w:r>
             <w:rPr>
@@ -1881,7 +1881,7 @@
             <w:rPr>
               <w:noProof/>
             </w:rPr>
-            <w:instrText xml:space="preserve"> PAGEREF _Toc225521584 \h </w:instrText>
+            <w:instrText xml:space="preserve"> PAGEREF _Toc225522677 \h </w:instrText>
           </w:r>
           <w:r>
             <w:rPr>
@@ -1940,7 +1940,7 @@
             <w:rPr>
               <w:noProof/>
             </w:rPr>
-            <w:instrText xml:space="preserve"> PAGEREF _Toc225521585 \h </w:instrText>
+            <w:instrText xml:space="preserve"> PAGEREF _Toc225522678 \h </w:instrText>
           </w:r>
           <w:r>
             <w:rPr>
@@ -1999,7 +1999,7 @@
             <w:rPr>
               <w:noProof/>
             </w:rPr>
-            <w:instrText xml:space="preserve"> PAGEREF _Toc225521586 \h </w:instrText>
+            <w:instrText xml:space="preserve"> PAGEREF _Toc225522679 \h </w:instrText>
           </w:r>
           <w:r>
             <w:rPr>
@@ -2058,7 +2058,7 @@
             <w:rPr>
               <w:noProof/>
             </w:rPr>
-            <w:instrText xml:space="preserve"> PAGEREF _Toc225521587 \h </w:instrText>
+            <w:instrText xml:space="preserve"> PAGEREF _Toc225522680 \h </w:instrText>
           </w:r>
           <w:r>
             <w:rPr>
@@ -2117,7 +2117,7 @@
             <w:rPr>
               <w:noProof/>
             </w:rPr>
-            <w:instrText xml:space="preserve"> PAGEREF _Toc225521588 \h </w:instrText>
+            <w:instrText xml:space="preserve"> PAGEREF _Toc225522681 \h </w:instrText>
           </w:r>
           <w:r>
             <w:rPr>
@@ -2176,7 +2176,7 @@
             <w:rPr>
               <w:noProof/>
             </w:rPr>
-            <w:instrText xml:space="preserve"> PAGEREF _Toc225521589 \h </w:instrText>
+            <w:instrText xml:space="preserve"> PAGEREF _Toc225522682 \h </w:instrText>
           </w:r>
           <w:r>
             <w:rPr>
@@ -2235,7 +2235,7 @@
             <w:rPr>
               <w:noProof/>
             </w:rPr>
-            <w:instrText xml:space="preserve"> PAGEREF _Toc225521590 \h </w:instrText>
+            <w:instrText xml:space="preserve"> PAGEREF _Toc225522683 \h </w:instrText>
           </w:r>
           <w:r>
             <w:rPr>
@@ -2294,7 +2294,7 @@
             <w:rPr>
               <w:noProof/>
             </w:rPr>
-            <w:instrText xml:space="preserve"> PAGEREF _Toc225521591 \h </w:instrText>
+            <w:instrText xml:space="preserve"> PAGEREF _Toc225522684 \h </w:instrText>
           </w:r>
           <w:r>
             <w:rPr>
@@ -2353,7 +2353,7 @@
             <w:rPr>
               <w:noProof/>
             </w:rPr>
-            <w:instrText xml:space="preserve"> PAGEREF _Toc225521592 \h </w:instrText>
+            <w:instrText xml:space="preserve"> PAGEREF _Toc225522685 \h </w:instrText>
           </w:r>
           <w:r>
             <w:rPr>
@@ -2412,7 +2412,7 @@
             <w:rPr>
               <w:noProof/>
             </w:rPr>
-            <w:instrText xml:space="preserve"> PAGEREF _Toc225521593 \h </w:instrText>
+            <w:instrText xml:space="preserve"> PAGEREF _Toc225522686 \h </w:instrText>
           </w:r>
           <w:r>
             <w:rPr>
@@ -2471,7 +2471,7 @@
             <w:rPr>
               <w:noProof/>
             </w:rPr>
-            <w:instrText xml:space="preserve"> PAGEREF _Toc225521594 \h </w:instrText>
+            <w:instrText xml:space="preserve"> PAGEREF _Toc225522687 \h </w:instrText>
           </w:r>
           <w:r>
             <w:rPr>
@@ -2530,7 +2530,7 @@
             <w:rPr>
               <w:noProof/>
             </w:rPr>
-            <w:instrText xml:space="preserve"> PAGEREF _Toc225521595 \h </w:instrText>
+            <w:instrText xml:space="preserve"> PAGEREF _Toc225522688 \h </w:instrText>
           </w:r>
           <w:r>
             <w:rPr>
@@ -2589,7 +2589,7 @@
             <w:rPr>
               <w:noProof/>
             </w:rPr>
-            <w:instrText xml:space="preserve"> PAGEREF _Toc225521596 \h </w:instrText>
+            <w:instrText xml:space="preserve"> PAGEREF _Toc225522689 \h </w:instrText>
           </w:r>
           <w:r>
             <w:rPr>
@@ -2648,7 +2648,7 @@
             <w:rPr>
               <w:noProof/>
             </w:rPr>
-            <w:instrText xml:space="preserve"> PAGEREF _Toc225521597 \h </w:instrText>
+            <w:instrText xml:space="preserve"> PAGEREF _Toc225522690 \h </w:instrText>
           </w:r>
           <w:r>
             <w:rPr>
@@ -2707,7 +2707,7 @@
             <w:rPr>
               <w:noProof/>
             </w:rPr>
-            <w:instrText xml:space="preserve"> PAGEREF _Toc225521598 \h </w:instrText>
+            <w:instrText xml:space="preserve"> PAGEREF _Toc225522691 \h </w:instrText>
           </w:r>
           <w:r>
             <w:rPr>
@@ -2766,7 +2766,7 @@
             <w:rPr>
               <w:noProof/>
             </w:rPr>
-            <w:instrText xml:space="preserve"> PAGEREF _Toc225521599 \h </w:instrText>
+            <w:instrText xml:space="preserve"> PAGEREF _Toc225522692 \h </w:instrText>
           </w:r>
           <w:r>
             <w:rPr>
@@ -2825,7 +2825,7 @@
             <w:rPr>
               <w:noProof/>
             </w:rPr>
-            <w:instrText xml:space="preserve"> PAGEREF _Toc225521600 \h </w:instrText>
+            <w:instrText xml:space="preserve"> PAGEREF _Toc225522693 \h </w:instrText>
           </w:r>
           <w:r>
             <w:rPr>
@@ -2884,7 +2884,7 @@
             <w:rPr>
               <w:noProof/>
             </w:rPr>
-            <w:instrText xml:space="preserve"> PAGEREF _Toc225521601 \h </w:instrText>
+            <w:instrText xml:space="preserve"> PAGEREF _Toc225522694 \h </w:instrText>
           </w:r>
           <w:r>
             <w:rPr>
@@ -2943,7 +2943,7 @@
             <w:rPr>
               <w:noProof/>
             </w:rPr>
-            <w:instrText xml:space="preserve"> PAGEREF _Toc225521602 \h </w:instrText>
+            <w:instrText xml:space="preserve"> PAGEREF _Toc225522695 \h </w:instrText>
           </w:r>
           <w:r>
             <w:rPr>
@@ -3002,7 +3002,7 @@
             <w:rPr>
               <w:noProof/>
             </w:rPr>
-            <w:instrText xml:space="preserve"> PAGEREF _Toc225521603 \h </w:instrText>
+            <w:instrText xml:space="preserve"> PAGEREF _Toc225522696 \h </w:instrText>
           </w:r>
           <w:r>
             <w:rPr>
@@ -3043,7 +3043,7 @@
             <w:rPr>
               <w:noProof/>
             </w:rPr>
-            <w:t>6.16.1 Sort Data Ascendingly by a Data Point</w:t>
+            <w:t>6.15.1 Sort Data Ascendingly by a Data Point</w:t>
           </w:r>
           <w:r>
             <w:rPr>
@@ -3061,7 +3061,7 @@
             <w:rPr>
               <w:noProof/>
             </w:rPr>
-            <w:instrText xml:space="preserve"> PAGEREF _Toc225521604 \h </w:instrText>
+            <w:instrText xml:space="preserve"> PAGEREF _Toc225522697 \h </w:instrText>
           </w:r>
           <w:r>
             <w:rPr>
@@ -3102,7 +3102,7 @@
             <w:rPr>
               <w:noProof/>
             </w:rPr>
-            <w:t>6.16.2 Sort Data Descendingly by a Data Point</w:t>
+            <w:t>6.15.2 Sort Data Descendingly by a Data Point</w:t>
           </w:r>
           <w:r>
             <w:rPr>
@@ -3120,7 +3120,7 @@
             <w:rPr>
               <w:noProof/>
             </w:rPr>
-            <w:instrText xml:space="preserve"> PAGEREF _Toc225521605 \h </w:instrText>
+            <w:instrText xml:space="preserve"> PAGEREF _Toc225522698 \h </w:instrText>
           </w:r>
           <w:r>
             <w:rPr>
@@ -3161,7 +3161,7 @@
             <w:rPr>
               <w:noProof/>
             </w:rPr>
-            <w:t>6.16 Search for a Match</w:t>
+            <w:t>6.16 View Information Grouped by Event</w:t>
           </w:r>
           <w:r>
             <w:rPr>
@@ -3179,7 +3179,7 @@
             <w:rPr>
               <w:noProof/>
             </w:rPr>
-            <w:instrText xml:space="preserve"> PAGEREF _Toc225521606 \h </w:instrText>
+            <w:instrText xml:space="preserve"> PAGEREF _Toc225522699 \h </w:instrText>
           </w:r>
           <w:r>
             <w:rPr>
@@ -3197,6 +3197,183 @@
               <w:noProof/>
             </w:rPr>
             <w:t>18</w:t>
+          </w:r>
+          <w:r>
+            <w:rPr>
+              <w:noProof/>
+            </w:rPr>
+            <w:fldChar w:fldCharType="end"/>
+          </w:r>
+        </w:p>
+        <w:p>
+          <w:pPr>
+            <w:pStyle w:val="TOC3"/>
+            <w:tabs>
+              <w:tab w:val="right" w:leader="dot" w:pos="8630"/>
+            </w:tabs>
+            <w:rPr>
+              <w:rFonts w:eastAsiaTheme="minorEastAsia"/>
+              <w:noProof/>
+            </w:rPr>
+          </w:pPr>
+          <w:r>
+            <w:rPr>
+              <w:noProof/>
+            </w:rPr>
+            <w:t>6.16.1 View Event Overview</w:t>
+          </w:r>
+          <w:r>
+            <w:rPr>
+              <w:noProof/>
+            </w:rPr>
+            <w:tab/>
+          </w:r>
+          <w:r>
+            <w:rPr>
+              <w:noProof/>
+            </w:rPr>
+            <w:fldChar w:fldCharType="begin"/>
+          </w:r>
+          <w:r>
+            <w:rPr>
+              <w:noProof/>
+            </w:rPr>
+            <w:instrText xml:space="preserve"> PAGEREF _Toc225522700 \h </w:instrText>
+          </w:r>
+          <w:r>
+            <w:rPr>
+              <w:noProof/>
+            </w:rPr>
+          </w:r>
+          <w:r>
+            <w:rPr>
+              <w:noProof/>
+            </w:rPr>
+            <w:fldChar w:fldCharType="separate"/>
+          </w:r>
+          <w:r>
+            <w:rPr>
+              <w:noProof/>
+            </w:rPr>
+            <w:t>18</w:t>
+          </w:r>
+          <w:r>
+            <w:rPr>
+              <w:noProof/>
+            </w:rPr>
+            <w:fldChar w:fldCharType="end"/>
+          </w:r>
+        </w:p>
+        <w:p>
+          <w:pPr>
+            <w:pStyle w:val="TOC3"/>
+            <w:tabs>
+              <w:tab w:val="right" w:leader="dot" w:pos="8630"/>
+            </w:tabs>
+            <w:rPr>
+              <w:rFonts w:eastAsiaTheme="minorEastAsia"/>
+              <w:noProof/>
+            </w:rPr>
+          </w:pPr>
+          <w:r>
+            <w:rPr>
+              <w:noProof/>
+            </w:rPr>
+            <w:t>6.16.2 View a Match at an Event</w:t>
+          </w:r>
+          <w:r>
+            <w:rPr>
+              <w:noProof/>
+            </w:rPr>
+            <w:tab/>
+          </w:r>
+          <w:r>
+            <w:rPr>
+              <w:noProof/>
+            </w:rPr>
+            <w:fldChar w:fldCharType="begin"/>
+          </w:r>
+          <w:r>
+            <w:rPr>
+              <w:noProof/>
+            </w:rPr>
+            <w:instrText xml:space="preserve"> PAGEREF _Toc225522701 \h </w:instrText>
+          </w:r>
+          <w:r>
+            <w:rPr>
+              <w:noProof/>
+            </w:rPr>
+          </w:r>
+          <w:r>
+            <w:rPr>
+              <w:noProof/>
+            </w:rPr>
+            <w:fldChar w:fldCharType="separate"/>
+          </w:r>
+          <w:r>
+            <w:rPr>
+              <w:noProof/>
+            </w:rPr>
+            <w:t>19</w:t>
+          </w:r>
+          <w:r>
+            <w:rPr>
+              <w:noProof/>
+            </w:rPr>
+            <w:fldChar w:fldCharType="end"/>
+          </w:r>
+        </w:p>
+        <w:p>
+          <w:pPr>
+            <w:pStyle w:val="TOC3"/>
+            <w:tabs>
+              <w:tab w:val="right" w:leader="dot" w:pos="8630"/>
+            </w:tabs>
+            <w:rPr>
+              <w:rFonts w:eastAsiaTheme="minorEastAsia"/>
+              <w:noProof/>
+            </w:rPr>
+          </w:pPr>
+          <w:r>
+            <w:rPr>
+              <w:noProof/>
+            </w:rPr>
+            <w:t>6.16.3 View a Team at an Event</w:t>
+          </w:r>
+          <w:r>
+            <w:rPr>
+              <w:noProof/>
+            </w:rPr>
+            <w:tab/>
+          </w:r>
+          <w:r>
+            <w:rPr>
+              <w:noProof/>
+            </w:rPr>
+            <w:fldChar w:fldCharType="begin"/>
+          </w:r>
+          <w:r>
+            <w:rPr>
+              <w:noProof/>
+            </w:rPr>
+            <w:instrText xml:space="preserve"> PAGEREF _Toc225522702 \h </w:instrText>
+          </w:r>
+          <w:r>
+            <w:rPr>
+              <w:noProof/>
+            </w:rPr>
+          </w:r>
+          <w:r>
+            <w:rPr>
+              <w:noProof/>
+            </w:rPr>
+            <w:fldChar w:fldCharType="separate"/>
+          </w:r>
+          <w:r>
+            <w:rPr>
+              <w:noProof/>
+            </w:rPr>
+            <w:t>19</w:t>
           </w:r>
           <w:r>
             <w:rPr>
@@ -3220,7 +3397,7 @@
             <w:rPr>
               <w:noProof/>
             </w:rPr>
-            <w:t>6.17 Search for a Team</w:t>
+            <w:t>6.17 View Information Grouped by Team</w:t>
           </w:r>
           <w:r>
             <w:rPr>
@@ -3238,7 +3415,7 @@
             <w:rPr>
               <w:noProof/>
             </w:rPr>
-            <w:instrText xml:space="preserve"> PAGEREF _Toc225521607 \h </w:instrText>
+            <w:instrText xml:space="preserve"> PAGEREF _Toc225522703 \h </w:instrText>
           </w:r>
           <w:r>
             <w:rPr>
@@ -3255,66 +3432,7 @@
             <w:rPr>
               <w:noProof/>
             </w:rPr>
-            <w:t>19</w:t>
-          </w:r>
-          <w:r>
-            <w:rPr>
-              <w:noProof/>
-            </w:rPr>
-            <w:fldChar w:fldCharType="end"/>
-          </w:r>
-        </w:p>
-        <w:p>
-          <w:pPr>
-            <w:pStyle w:val="TOC2"/>
-            <w:tabs>
-              <w:tab w:val="right" w:leader="dot" w:pos="8630"/>
-            </w:tabs>
-            <w:rPr>
-              <w:rFonts w:eastAsiaTheme="minorEastAsia"/>
-              <w:noProof/>
-            </w:rPr>
-          </w:pPr>
-          <w:r>
-            <w:rPr>
-              <w:noProof/>
-            </w:rPr>
-            <w:t>6.18 View Information Grouped by Event</w:t>
-          </w:r>
-          <w:r>
-            <w:rPr>
-              <w:noProof/>
-            </w:rPr>
-            <w:tab/>
-          </w:r>
-          <w:r>
-            <w:rPr>
-              <w:noProof/>
-            </w:rPr>
-            <w:fldChar w:fldCharType="begin"/>
-          </w:r>
-          <w:r>
-            <w:rPr>
-              <w:noProof/>
-            </w:rPr>
-            <w:instrText xml:space="preserve"> PAGEREF _Toc225521608 \h </w:instrText>
-          </w:r>
-          <w:r>
-            <w:rPr>
-              <w:noProof/>
-            </w:rPr>
-          </w:r>
-          <w:r>
-            <w:rPr>
-              <w:noProof/>
-            </w:rPr>
-            <w:fldChar w:fldCharType="separate"/>
-          </w:r>
-          <w:r>
-            <w:rPr>
-              <w:noProof/>
-            </w:rPr>
-            <w:t>19</w:t>
+            <w:t>20</w:t>
           </w:r>
           <w:r>
             <w:rPr>
@@ -3338,7 +3456,7 @@
             <w:rPr>
               <w:noProof/>
             </w:rPr>
-            <w:t>6.18.1 View Event Overview</w:t>
+            <w:t>6.17.1 View a Team Profile</w:t>
           </w:r>
           <w:r>
             <w:rPr>
@@ -3356,7 +3474,7 @@
             <w:rPr>
               <w:noProof/>
             </w:rPr>
-            <w:instrText xml:space="preserve"> PAGEREF _Toc225521609 \h </w:instrText>
+            <w:instrText xml:space="preserve"> PAGEREF _Toc225522704 \h </w:instrText>
           </w:r>
           <w:r>
             <w:rPr>
@@ -3373,7 +3491,7 @@
             <w:rPr>
               <w:noProof/>
             </w:rPr>
-            <w:t>19</w:t>
+            <w:t>20</w:t>
           </w:r>
           <w:r>
             <w:rPr>
@@ -3397,7 +3515,7 @@
             <w:rPr>
               <w:noProof/>
             </w:rPr>
-            <w:t>6.18.2 View a Match at an Event</w:t>
+            <w:t>6.17.2 View a Team’s Matches</w:t>
           </w:r>
           <w:r>
             <w:rPr>
@@ -3415,7 +3533,7 @@
             <w:rPr>
               <w:noProof/>
             </w:rPr>
-            <w:instrText xml:space="preserve"> PAGEREF _Toc225521610 \h </w:instrText>
+            <w:instrText xml:space="preserve"> PAGEREF _Toc225522705 \h </w:instrText>
           </w:r>
           <w:r>
             <w:rPr>
@@ -3433,242 +3551,6 @@
               <w:noProof/>
             </w:rPr>
             <w:t>20</w:t>
-          </w:r>
-          <w:r>
-            <w:rPr>
-              <w:noProof/>
-            </w:rPr>
-            <w:fldChar w:fldCharType="end"/>
-          </w:r>
-        </w:p>
-        <w:p>
-          <w:pPr>
-            <w:pStyle w:val="TOC3"/>
-            <w:tabs>
-              <w:tab w:val="right" w:leader="dot" w:pos="8630"/>
-            </w:tabs>
-            <w:rPr>
-              <w:rFonts w:eastAsiaTheme="minorEastAsia"/>
-              <w:noProof/>
-            </w:rPr>
-          </w:pPr>
-          <w:r>
-            <w:rPr>
-              <w:noProof/>
-            </w:rPr>
-            <w:t>6.18.3 View a Team at an Event</w:t>
-          </w:r>
-          <w:r>
-            <w:rPr>
-              <w:noProof/>
-            </w:rPr>
-            <w:tab/>
-          </w:r>
-          <w:r>
-            <w:rPr>
-              <w:noProof/>
-            </w:rPr>
-            <w:fldChar w:fldCharType="begin"/>
-          </w:r>
-          <w:r>
-            <w:rPr>
-              <w:noProof/>
-            </w:rPr>
-            <w:instrText xml:space="preserve"> PAGEREF _Toc225521611 \h </w:instrText>
-          </w:r>
-          <w:r>
-            <w:rPr>
-              <w:noProof/>
-            </w:rPr>
-          </w:r>
-          <w:r>
-            <w:rPr>
-              <w:noProof/>
-            </w:rPr>
-            <w:fldChar w:fldCharType="separate"/>
-          </w:r>
-          <w:r>
-            <w:rPr>
-              <w:noProof/>
-            </w:rPr>
-            <w:t>20</w:t>
-          </w:r>
-          <w:r>
-            <w:rPr>
-              <w:noProof/>
-            </w:rPr>
-            <w:fldChar w:fldCharType="end"/>
-          </w:r>
-        </w:p>
-        <w:p>
-          <w:pPr>
-            <w:pStyle w:val="TOC2"/>
-            <w:tabs>
-              <w:tab w:val="right" w:leader="dot" w:pos="8630"/>
-            </w:tabs>
-            <w:rPr>
-              <w:rFonts w:eastAsiaTheme="minorEastAsia"/>
-              <w:noProof/>
-            </w:rPr>
-          </w:pPr>
-          <w:r>
-            <w:rPr>
-              <w:noProof/>
-            </w:rPr>
-            <w:t>6.19 View Information Grouped by Team</w:t>
-          </w:r>
-          <w:r>
-            <w:rPr>
-              <w:noProof/>
-            </w:rPr>
-            <w:tab/>
-          </w:r>
-          <w:r>
-            <w:rPr>
-              <w:noProof/>
-            </w:rPr>
-            <w:fldChar w:fldCharType="begin"/>
-          </w:r>
-          <w:r>
-            <w:rPr>
-              <w:noProof/>
-            </w:rPr>
-            <w:instrText xml:space="preserve"> PAGEREF _Toc225521612 \h </w:instrText>
-          </w:r>
-          <w:r>
-            <w:rPr>
-              <w:noProof/>
-            </w:rPr>
-          </w:r>
-          <w:r>
-            <w:rPr>
-              <w:noProof/>
-            </w:rPr>
-            <w:fldChar w:fldCharType="separate"/>
-          </w:r>
-          <w:r>
-            <w:rPr>
-              <w:noProof/>
-            </w:rPr>
-            <w:t>20</w:t>
-          </w:r>
-          <w:r>
-            <w:rPr>
-              <w:noProof/>
-            </w:rPr>
-            <w:fldChar w:fldCharType="end"/>
-          </w:r>
-        </w:p>
-        <w:p>
-          <w:pPr>
-            <w:pStyle w:val="TOC3"/>
-            <w:tabs>
-              <w:tab w:val="right" w:leader="dot" w:pos="8630"/>
-            </w:tabs>
-            <w:rPr>
-              <w:rFonts w:eastAsiaTheme="minorEastAsia"/>
-              <w:noProof/>
-            </w:rPr>
-          </w:pPr>
-          <w:r>
-            <w:rPr>
-              <w:noProof/>
-            </w:rPr>
-            <w:t>6.19.1 View a Team Profile</w:t>
-          </w:r>
-          <w:r>
-            <w:rPr>
-              <w:noProof/>
-            </w:rPr>
-            <w:tab/>
-          </w:r>
-          <w:r>
-            <w:rPr>
-              <w:noProof/>
-            </w:rPr>
-            <w:fldChar w:fldCharType="begin"/>
-          </w:r>
-          <w:r>
-            <w:rPr>
-              <w:noProof/>
-            </w:rPr>
-            <w:instrText xml:space="preserve"> PAGEREF _Toc225521613 \h </w:instrText>
-          </w:r>
-          <w:r>
-            <w:rPr>
-              <w:noProof/>
-            </w:rPr>
-          </w:r>
-          <w:r>
-            <w:rPr>
-              <w:noProof/>
-            </w:rPr>
-            <w:fldChar w:fldCharType="separate"/>
-          </w:r>
-          <w:r>
-            <w:rPr>
-              <w:noProof/>
-            </w:rPr>
-            <w:t>20</w:t>
-          </w:r>
-          <w:r>
-            <w:rPr>
-              <w:noProof/>
-            </w:rPr>
-            <w:fldChar w:fldCharType="end"/>
-          </w:r>
-        </w:p>
-        <w:p>
-          <w:pPr>
-            <w:pStyle w:val="TOC3"/>
-            <w:tabs>
-              <w:tab w:val="right" w:leader="dot" w:pos="8630"/>
-            </w:tabs>
-            <w:rPr>
-              <w:rFonts w:eastAsiaTheme="minorEastAsia"/>
-              <w:noProof/>
-            </w:rPr>
-          </w:pPr>
-          <w:r>
-            <w:rPr>
-              <w:noProof/>
-            </w:rPr>
-            <w:t>6.19.2 View a Team’s Matches</w:t>
-          </w:r>
-          <w:r>
-            <w:rPr>
-              <w:noProof/>
-            </w:rPr>
-            <w:tab/>
-          </w:r>
-          <w:r>
-            <w:rPr>
-              <w:noProof/>
-            </w:rPr>
-            <w:fldChar w:fldCharType="begin"/>
-          </w:r>
-          <w:r>
-            <w:rPr>
-              <w:noProof/>
-            </w:rPr>
-            <w:instrText xml:space="preserve"> PAGEREF _Toc225521614 \h </w:instrText>
-          </w:r>
-          <w:r>
-            <w:rPr>
-              <w:noProof/>
-            </w:rPr>
-          </w:r>
-          <w:r>
-            <w:rPr>
-              <w:noProof/>
-            </w:rPr>
-            <w:fldChar w:fldCharType="separate"/>
-          </w:r>
-          <w:r>
-            <w:rPr>
-              <w:noProof/>
-            </w:rPr>
-            <w:t>21</w:t>
           </w:r>
           <w:r>
             <w:rPr>
@@ -3708,7 +3590,7 @@
       <w:pPr>
         <w:pStyle w:val="Heading1"/>
       </w:pPr>
-      <w:bookmarkStart w:id="0" w:name="_Toc225521566"/>
+      <w:bookmarkStart w:id="0" w:name="_Toc225522659"/>
       <w:r>
         <w:t>1. Introduction</w:t>
       </w:r>
@@ -3723,7 +3605,7 @@
       <w:pPr>
         <w:pStyle w:val="Heading2"/>
       </w:pPr>
-      <w:bookmarkStart w:id="1" w:name="_Toc225521567"/>
+      <w:bookmarkStart w:id="1" w:name="_Toc225522660"/>
       <w:r>
         <w:t>1.1 Background</w:t>
       </w:r>
@@ -3775,7 +3657,7 @@
       <w:pPr>
         <w:pStyle w:val="Heading2"/>
       </w:pPr>
-      <w:bookmarkStart w:id="2" w:name="_Toc225521568"/>
+      <w:bookmarkStart w:id="2" w:name="_Toc225522661"/>
       <w:r>
         <w:t>1.2 References</w:t>
       </w:r>
@@ -3919,7 +3801,7 @@
       <w:pPr>
         <w:pStyle w:val="Heading2"/>
       </w:pPr>
-      <w:bookmarkStart w:id="3" w:name="_Toc225521569"/>
+      <w:bookmarkStart w:id="3" w:name="_Toc225522662"/>
       <w:r>
         <w:t>1.3 Glossary</w:t>
       </w:r>
@@ -4183,7 +4065,7 @@
       <w:pPr>
         <w:pStyle w:val="Heading1"/>
       </w:pPr>
-      <w:bookmarkStart w:id="4" w:name="_Toc225521570"/>
+      <w:bookmarkStart w:id="4" w:name="_Toc225522663"/>
       <w:r>
         <w:t>2. Test Approach and Constraints</w:t>
       </w:r>
@@ -4211,7 +4093,7 @@
       <w:pPr>
         <w:pStyle w:val="Heading2"/>
       </w:pPr>
-      <w:bookmarkStart w:id="5" w:name="_Toc225521571"/>
+      <w:bookmarkStart w:id="5" w:name="_Toc225522664"/>
       <w:r>
         <w:t>2.1 Test Objectives</w:t>
       </w:r>
@@ -4239,7 +4121,7 @@
       <w:pPr>
         <w:pStyle w:val="Heading2"/>
       </w:pPr>
-      <w:bookmarkStart w:id="6" w:name="_Toc225521572"/>
+      <w:bookmarkStart w:id="6" w:name="_Toc225522665"/>
       <w:r>
         <w:t>2.2 Test Structure</w:t>
       </w:r>
@@ -4297,7 +4179,7 @@
       <w:pPr>
         <w:pStyle w:val="Heading2"/>
       </w:pPr>
-      <w:bookmarkStart w:id="7" w:name="_Toc225521573"/>
+      <w:bookmarkStart w:id="7" w:name="_Toc225522666"/>
       <w:r>
         <w:t>2.3 Test Constraints</w:t>
       </w:r>
@@ -4325,7 +4207,7 @@
       <w:pPr>
         <w:pStyle w:val="Heading1"/>
       </w:pPr>
-      <w:bookmarkStart w:id="8" w:name="_Toc225521574"/>
+      <w:bookmarkStart w:id="8" w:name="_Toc225522667"/>
       <w:r>
         <w:t>3. Test Assumptions and Exclusions</w:t>
       </w:r>
@@ -4353,7 +4235,7 @@
       <w:pPr>
         <w:pStyle w:val="Heading2"/>
       </w:pPr>
-      <w:bookmarkStart w:id="9" w:name="_Toc225521575"/>
+      <w:bookmarkStart w:id="9" w:name="_Toc225522668"/>
       <w:r>
         <w:t>3.1 Test Assumptions</w:t>
       </w:r>
@@ -4425,7 +4307,7 @@
       <w:pPr>
         <w:pStyle w:val="Heading2"/>
       </w:pPr>
-      <w:bookmarkStart w:id="10" w:name="_Toc225521576"/>
+      <w:bookmarkStart w:id="10" w:name="_Toc225522669"/>
       <w:r>
         <w:t>3.2 Test Exclusions</w:t>
       </w:r>
@@ -4492,7 +4374,7 @@
       <w:pPr>
         <w:pStyle w:val="Heading1"/>
       </w:pPr>
-      <w:bookmarkStart w:id="11" w:name="_Toc225521577"/>
+      <w:bookmarkStart w:id="11" w:name="_Toc225522670"/>
       <w:r>
         <w:t>4. Entry and Exit Criteria</w:t>
       </w:r>
@@ -4520,7 +4402,7 @@
       <w:pPr>
         <w:pStyle w:val="Heading2"/>
       </w:pPr>
-      <w:bookmarkStart w:id="12" w:name="_Toc225521578"/>
+      <w:bookmarkStart w:id="12" w:name="_Toc225522671"/>
       <w:r>
         <w:t>4.1 Entry Criteria</w:t>
       </w:r>
@@ -4618,7 +4500,7 @@
       <w:pPr>
         <w:pStyle w:val="Heading2"/>
       </w:pPr>
-      <w:bookmarkStart w:id="13" w:name="_Toc225521579"/>
+      <w:bookmarkStart w:id="13" w:name="_Toc225522672"/>
       <w:r>
         <w:t>4.2 Exit Criteria</w:t>
       </w:r>
@@ -4672,7 +4554,7 @@
       <w:pPr>
         <w:pStyle w:val="Heading1"/>
       </w:pPr>
-      <w:bookmarkStart w:id="14" w:name="_Toc225521580"/>
+      <w:bookmarkStart w:id="14" w:name="_Toc225522673"/>
       <w:r>
         <w:t>5. Testing Participants</w:t>
       </w:r>
@@ -4700,7 +4582,7 @@
       <w:pPr>
         <w:pStyle w:val="Heading2"/>
       </w:pPr>
-      <w:bookmarkStart w:id="15" w:name="_Toc225521581"/>
+      <w:bookmarkStart w:id="15" w:name="_Toc225522674"/>
       <w:r>
         <w:t>5.1 Roles and Responsibilities</w:t>
       </w:r>
@@ -4837,7 +4719,7 @@
       <w:pPr>
         <w:pStyle w:val="Heading2"/>
       </w:pPr>
-      <w:bookmarkStart w:id="16" w:name="_Toc225521582"/>
+      <w:bookmarkStart w:id="16" w:name="_Toc225522675"/>
       <w:r>
         <w:t>5.2 Training Requirements</w:t>
       </w:r>
@@ -4865,7 +4747,7 @@
       <w:pPr>
         <w:pStyle w:val="Heading2"/>
       </w:pPr>
-      <w:bookmarkStart w:id="17" w:name="_Toc225521583"/>
+      <w:bookmarkStart w:id="17" w:name="_Toc225522676"/>
       <w:r>
         <w:t>5.3 Problem Reporting</w:t>
       </w:r>
@@ -4907,7 +4789,7 @@
       <w:pPr>
         <w:pStyle w:val="Heading2"/>
       </w:pPr>
-      <w:bookmarkStart w:id="18" w:name="_Toc225521584"/>
+      <w:bookmarkStart w:id="18" w:name="_Toc225522677"/>
       <w:r>
         <w:t>5.4 Progress Reporting</w:t>
       </w:r>
@@ -4947,7 +4829,7 @@
       <w:pPr>
         <w:pStyle w:val="Heading1"/>
       </w:pPr>
-      <w:bookmarkStart w:id="19" w:name="_Toc225521585"/>
+      <w:bookmarkStart w:id="19" w:name="_Toc225522678"/>
       <w:r>
         <w:t>6. Test Cases</w:t>
       </w:r>
@@ -4962,7 +4844,7 @@
       <w:pPr>
         <w:pStyle w:val="Heading2"/>
       </w:pPr>
-      <w:bookmarkStart w:id="20" w:name="_Toc225521586"/>
+      <w:bookmarkStart w:id="20" w:name="_Toc225522679"/>
       <w:r>
         <w:t>6.1 User authentication</w:t>
       </w:r>
@@ -4975,7 +4857,7 @@
           <w:tab w:val="left" w:pos="2880"/>
         </w:tabs>
       </w:pPr>
-      <w:bookmarkStart w:id="21" w:name="_Toc225521587"/>
+      <w:bookmarkStart w:id="21" w:name="_Toc225522680"/>
       <w:r>
         <w:t>6.1.1 Valid Login</w:t>
       </w:r>
@@ -5330,7 +5212,7 @@
       <w:pPr>
         <w:pStyle w:val="Heading3"/>
       </w:pPr>
-      <w:bookmarkStart w:id="22" w:name="_Toc225521588"/>
+      <w:bookmarkStart w:id="22" w:name="_Toc225522681"/>
       <w:r>
         <w:t>6.1.2 Invalid Login</w:t>
       </w:r>
@@ -5665,7 +5547,7 @@
       <w:pPr>
         <w:pStyle w:val="Heading3"/>
       </w:pPr>
-      <w:bookmarkStart w:id="23" w:name="_Toc225521589"/>
+      <w:bookmarkStart w:id="23" w:name="_Toc225522682"/>
       <w:r>
         <w:t>6.1.2 Logout</w:t>
       </w:r>
@@ -5945,7 +5827,7 @@
       <w:pPr>
         <w:pStyle w:val="Heading2"/>
       </w:pPr>
-      <w:bookmarkStart w:id="24" w:name="_Toc225521590"/>
+      <w:bookmarkStart w:id="24" w:name="_Toc225522683"/>
       <w:r>
         <w:t>6.2 Create a New User Account</w:t>
       </w:r>
@@ -6295,7 +6177,7 @@
       <w:pPr>
         <w:pStyle w:val="Heading2"/>
       </w:pPr>
-      <w:bookmarkStart w:id="25" w:name="_Toc225521591"/>
+      <w:bookmarkStart w:id="25" w:name="_Toc225522684"/>
       <w:r>
         <w:t>6.3 Modify a User Account</w:t>
       </w:r>
@@ -6663,7 +6545,7 @@
       <w:pPr>
         <w:pStyle w:val="Heading2"/>
       </w:pPr>
-      <w:bookmarkStart w:id="26" w:name="_Toc225521592"/>
+      <w:bookmarkStart w:id="26" w:name="_Toc225522685"/>
       <w:r>
         <w:t>6.4 Delete a User Account</w:t>
       </w:r>
@@ -7042,7 +6924,7 @@
       <w:pPr>
         <w:pStyle w:val="Heading2"/>
       </w:pPr>
-      <w:bookmarkStart w:id="27" w:name="_Toc225521593"/>
+      <w:bookmarkStart w:id="27" w:name="_Toc225522686"/>
       <w:r>
         <w:t>6.5 Create a New Event</w:t>
       </w:r>
@@ -7395,7 +7277,7 @@
       <w:pPr>
         <w:pStyle w:val="Heading2"/>
       </w:pPr>
-      <w:bookmarkStart w:id="28" w:name="_Toc225521594"/>
+      <w:bookmarkStart w:id="28" w:name="_Toc225522687"/>
       <w:r>
         <w:t>6.6 Modify an Event</w:t>
       </w:r>
@@ -7759,7 +7641,7 @@
       <w:pPr>
         <w:pStyle w:val="Heading2"/>
       </w:pPr>
-      <w:bookmarkStart w:id="29" w:name="_Toc225521595"/>
+      <w:bookmarkStart w:id="29" w:name="_Toc225522688"/>
       <w:r>
         <w:t>6.7 Delete an Event</w:t>
       </w:r>
@@ -8109,7 +7991,7 @@
       <w:pPr>
         <w:pStyle w:val="Heading2"/>
       </w:pPr>
-      <w:bookmarkStart w:id="30" w:name="_Toc225521596"/>
+      <w:bookmarkStart w:id="30" w:name="_Toc225522689"/>
       <w:r>
         <w:t>6.8 Add a New Team</w:t>
       </w:r>
@@ -8456,7 +8338,7 @@
       <w:pPr>
         <w:pStyle w:val="Heading2"/>
       </w:pPr>
-      <w:bookmarkStart w:id="31" w:name="_Toc225521597"/>
+      <w:bookmarkStart w:id="31" w:name="_Toc225522690"/>
       <w:r>
         <w:t>6.9 Modify a Team</w:t>
       </w:r>
@@ -8819,7 +8701,7 @@
       <w:pPr>
         <w:pStyle w:val="Heading2"/>
       </w:pPr>
-      <w:bookmarkStart w:id="32" w:name="_Toc225521598"/>
+      <w:bookmarkStart w:id="32" w:name="_Toc225522691"/>
       <w:r>
         <w:t>6.10 Delete a Team</w:t>
       </w:r>
@@ -9167,7 +9049,7 @@
       <w:pPr>
         <w:pStyle w:val="Heading2"/>
       </w:pPr>
-      <w:bookmarkStart w:id="33" w:name="_Toc225521599"/>
+      <w:bookmarkStart w:id="33" w:name="_Toc225522692"/>
       <w:r>
         <w:t>6.11 Add a Match Record</w:t>
       </w:r>
@@ -9514,7 +9396,7 @@
       <w:pPr>
         <w:pStyle w:val="Heading2"/>
       </w:pPr>
-      <w:bookmarkStart w:id="34" w:name="_Toc225521600"/>
+      <w:bookmarkStart w:id="34" w:name="_Toc225522693"/>
       <w:r>
         <w:t>6.12 Modify a Match Record</w:t>
       </w:r>
@@ -9878,7 +9760,7 @@
       <w:pPr>
         <w:pStyle w:val="Heading2"/>
       </w:pPr>
-      <w:bookmarkStart w:id="35" w:name="_Toc225521601"/>
+      <w:bookmarkStart w:id="35" w:name="_Toc225522694"/>
       <w:r>
         <w:t>6.13 Delete a Match Record</w:t>
       </w:r>
@@ -10225,7 +10107,7 @@
       <w:pPr>
         <w:pStyle w:val="Heading2"/>
       </w:pPr>
-      <w:bookmarkStart w:id="36" w:name="_Toc225521602"/>
+      <w:bookmarkStart w:id="36" w:name="_Toc225522695"/>
       <w:r>
         <w:t>6.14 View a Match Record</w:t>
       </w:r>
@@ -10538,7 +10420,7 @@
       <w:pPr>
         <w:pStyle w:val="Heading2"/>
       </w:pPr>
-      <w:bookmarkStart w:id="37" w:name="_Toc225521603"/>
+      <w:bookmarkStart w:id="37" w:name="_Toc225522696"/>
       <w:r>
         <w:t>6.15 Sort Data</w:t>
       </w:r>
@@ -10548,7 +10430,7 @@
       <w:pPr>
         <w:pStyle w:val="Heading3"/>
       </w:pPr>
-      <w:bookmarkStart w:id="38" w:name="_Toc225521604"/>
+      <w:bookmarkStart w:id="38" w:name="_Toc225522697"/>
       <w:r>
         <w:t>6.15</w:t>
       </w:r>
@@ -10882,7 +10764,7 @@
       <w:pPr>
         <w:pStyle w:val="Heading3"/>
       </w:pPr>
-      <w:bookmarkStart w:id="39" w:name="_Toc225521605"/>
+      <w:bookmarkStart w:id="39" w:name="_Toc225522698"/>
       <w:r>
         <w:t>6.15</w:t>
       </w:r>
@@ -11244,7 +11126,7 @@
       <w:pPr>
         <w:pStyle w:val="Heading2"/>
       </w:pPr>
-      <w:bookmarkStart w:id="40" w:name="_Toc225521608"/>
+      <w:bookmarkStart w:id="40" w:name="_Toc225522699"/>
       <w:r>
         <w:t>6.1</w:t>
       </w:r>
@@ -11265,7 +11147,7 @@
       <w:pPr>
         <w:pStyle w:val="Heading3"/>
       </w:pPr>
-      <w:bookmarkStart w:id="41" w:name="_Toc225521609"/>
+      <w:bookmarkStart w:id="41" w:name="_Toc225522700"/>
       <w:r>
         <w:t>6.16</w:t>
       </w:r>
@@ -11591,7 +11473,7 @@
       <w:pPr>
         <w:pStyle w:val="Heading3"/>
       </w:pPr>
-      <w:bookmarkStart w:id="42" w:name="_Toc225521610"/>
+      <w:bookmarkStart w:id="42" w:name="_Toc225522701"/>
       <w:r>
         <w:t>6.16</w:t>
       </w:r>
@@ -11929,7 +11811,7 @@
       <w:pPr>
         <w:pStyle w:val="Heading3"/>
       </w:pPr>
-      <w:bookmarkStart w:id="43" w:name="_Toc225521611"/>
+      <w:bookmarkStart w:id="43" w:name="_Toc225522702"/>
       <w:r>
         <w:t>6.16</w:t>
       </w:r>
@@ -12270,7 +12152,7 @@
       <w:pPr>
         <w:pStyle w:val="Heading2"/>
       </w:pPr>
-      <w:bookmarkStart w:id="44" w:name="_Toc225521612"/>
+      <w:bookmarkStart w:id="44" w:name="_Toc225522703"/>
       <w:r>
         <w:t>6.17</w:t>
       </w:r>
@@ -12288,7 +12170,7 @@
       <w:pPr>
         <w:pStyle w:val="Heading3"/>
       </w:pPr>
-      <w:bookmarkStart w:id="45" w:name="_Toc225521613"/>
+      <w:bookmarkStart w:id="45" w:name="_Toc225522704"/>
       <w:r>
         <w:t>6.17</w:t>
       </w:r>
@@ -12611,7 +12493,7 @@
       <w:pPr>
         <w:pStyle w:val="Heading3"/>
       </w:pPr>
-      <w:bookmarkStart w:id="46" w:name="_Toc225521614"/>
+      <w:bookmarkStart w:id="46" w:name="_Toc225522705"/>
       <w:r>
         <w:t>6.17</w:t>
       </w:r>
@@ -21227,6 +21109,102 @@
       <w:rFonts w:ascii="Tahoma" w:hAnsi="Tahoma" w:cs="Tahoma"/>
       <w:sz w:val="16"/>
       <w:szCs w:val="16"/>
+    </w:rPr>
+  </w:style>
+  <w:style w:type="paragraph" w:styleId="TOC4">
+    <w:name w:val="toc 4"/>
+    <w:basedOn w:val="Normal"/>
+    <w:next w:val="Normal"/>
+    <w:autoRedefine/>
+    <w:uiPriority w:val="39"/>
+    <w:unhideWhenUsed/>
+    <w:rsid w:val="00157EC5"/>
+    <w:pPr>
+      <w:spacing w:after="100"/>
+      <w:ind w:left="720"/>
+    </w:pPr>
+    <w:rPr>
+      <w:rFonts w:eastAsiaTheme="minorEastAsia"/>
+    </w:rPr>
+  </w:style>
+  <w:style w:type="paragraph" w:styleId="TOC5">
+    <w:name w:val="toc 5"/>
+    <w:basedOn w:val="Normal"/>
+    <w:next w:val="Normal"/>
+    <w:autoRedefine/>
+    <w:uiPriority w:val="39"/>
+    <w:unhideWhenUsed/>
+    <w:rsid w:val="00157EC5"/>
+    <w:pPr>
+      <w:spacing w:after="100"/>
+      <w:ind w:left="960"/>
+    </w:pPr>
+    <w:rPr>
+      <w:rFonts w:eastAsiaTheme="minorEastAsia"/>
+    </w:rPr>
+  </w:style>
+  <w:style w:type="paragraph" w:styleId="TOC6">
+    <w:name w:val="toc 6"/>
+    <w:basedOn w:val="Normal"/>
+    <w:next w:val="Normal"/>
+    <w:autoRedefine/>
+    <w:uiPriority w:val="39"/>
+    <w:unhideWhenUsed/>
+    <w:rsid w:val="00157EC5"/>
+    <w:pPr>
+      <w:spacing w:after="100"/>
+      <w:ind w:left="1200"/>
+    </w:pPr>
+    <w:rPr>
+      <w:rFonts w:eastAsiaTheme="minorEastAsia"/>
+    </w:rPr>
+  </w:style>
+  <w:style w:type="paragraph" w:styleId="TOC7">
+    <w:name w:val="toc 7"/>
+    <w:basedOn w:val="Normal"/>
+    <w:next w:val="Normal"/>
+    <w:autoRedefine/>
+    <w:uiPriority w:val="39"/>
+    <w:unhideWhenUsed/>
+    <w:rsid w:val="00157EC5"/>
+    <w:pPr>
+      <w:spacing w:after="100"/>
+      <w:ind w:left="1440"/>
+    </w:pPr>
+    <w:rPr>
+      <w:rFonts w:eastAsiaTheme="minorEastAsia"/>
+    </w:rPr>
+  </w:style>
+  <w:style w:type="paragraph" w:styleId="TOC8">
+    <w:name w:val="toc 8"/>
+    <w:basedOn w:val="Normal"/>
+    <w:next w:val="Normal"/>
+    <w:autoRedefine/>
+    <w:uiPriority w:val="39"/>
+    <w:unhideWhenUsed/>
+    <w:rsid w:val="00157EC5"/>
+    <w:pPr>
+      <w:spacing w:after="100"/>
+      <w:ind w:left="1680"/>
+    </w:pPr>
+    <w:rPr>
+      <w:rFonts w:eastAsiaTheme="minorEastAsia"/>
+    </w:rPr>
+  </w:style>
+  <w:style w:type="paragraph" w:styleId="TOC9">
+    <w:name w:val="toc 9"/>
+    <w:basedOn w:val="Normal"/>
+    <w:next w:val="Normal"/>
+    <w:autoRedefine/>
+    <w:uiPriority w:val="39"/>
+    <w:unhideWhenUsed/>
+    <w:rsid w:val="00157EC5"/>
+    <w:pPr>
+      <w:spacing w:after="100"/>
+      <w:ind w:left="1920"/>
+    </w:pPr>
+    <w:rPr>
+      <w:rFonts w:eastAsiaTheme="minorEastAsia"/>
     </w:rPr>
   </w:style>
 </w:styles>
@@ -21745,7 +21723,7 @@
 </file>
 
 <file path=customXml/itemProps1.xml><?xml version="1.0" encoding="utf-8"?>
-<ds:datastoreItem xmlns:ds="http://schemas.openxmlformats.org/officeDocument/2006/customXml" ds:itemID="{C89D3593-1EA6-1C4F-9E61-D88709B8081D}">
+<ds:datastoreItem xmlns:ds="http://schemas.openxmlformats.org/officeDocument/2006/customXml" ds:itemID="{8B688B80-F92E-B24D-AD7B-3D67B2A620A4}">
   <ds:schemaRefs>
     <ds:schemaRef ds:uri="http://schemas.openxmlformats.org/officeDocument/2006/bibliography"/>
   </ds:schemaRefs>

</xml_diff>

<commit_message>
Minor edits to Acceptance Test Plan
Replace instances of "Submit button" with "Save button".
</commit_message>
<xml_diff>
--- a/Documentation/Acceptance Test Plan.docx
+++ b/Documentation/Acceptance Test Plan.docx
@@ -182,7 +182,7 @@
         <w:jc w:val="right"/>
       </w:pPr>
       <w:r>
-        <w:t>Revision 0</w:t>
+        <w:t>Revision 1.2</w:t>
       </w:r>
     </w:p>
     <w:p>
@@ -457,7 +457,7 @@
           </w:tcPr>
           <w:p>
             <w:r>
-              <w:t>0</w:t>
+              <w:t>1.0</w:t>
             </w:r>
           </w:p>
         </w:tc>
@@ -547,6 +547,58 @@
           <w:p>
             <w:r>
               <w:t>1</w:t>
+            </w:r>
+            <w:r>
+              <w:t>.1</w:t>
+            </w:r>
+          </w:p>
+        </w:tc>
+        <w:tc>
+          <w:tcPr>
+            <w:tcW w:w="2214" w:type="dxa"/>
+            <w:vAlign w:val="center"/>
+          </w:tcPr>
+          <w:p>
+            <w:r>
+              <w:t>Kristian</w:t>
+            </w:r>
+          </w:p>
+        </w:tc>
+      </w:tr>
+      <w:tr>
+        <w:trPr>
+          <w:trHeight w:val="1394"/>
+        </w:trPr>
+        <w:tc>
+          <w:tcPr>
+            <w:tcW w:w="2214" w:type="dxa"/>
+            <w:vAlign w:val="center"/>
+          </w:tcPr>
+          <w:p>
+            <w:r>
+              <w:t>March 22, 2013</w:t>
+            </w:r>
+          </w:p>
+        </w:tc>
+        <w:tc>
+          <w:tcPr>
+            <w:tcW w:w="2934" w:type="dxa"/>
+            <w:vAlign w:val="center"/>
+          </w:tcPr>
+          <w:p>
+            <w:r>
+              <w:t>Replace “Submit” button with “Save” button.</w:t>
+            </w:r>
+          </w:p>
+        </w:tc>
+        <w:tc>
+          <w:tcPr>
+            <w:tcW w:w="1494" w:type="dxa"/>
+            <w:vAlign w:val="center"/>
+          </w:tcPr>
+          <w:p>
+            <w:r>
+              <w:t>1.2</w:t>
             </w:r>
           </w:p>
         </w:tc>
@@ -1131,7 +1183,7 @@
             <w:rPr>
               <w:noProof/>
             </w:rPr>
-            <w:t>6</w:t>
+            <w:t>7</w:t>
           </w:r>
           <w:r>
             <w:rPr>
@@ -2193,7 +2245,7 @@
             <w:rPr>
               <w:noProof/>
             </w:rPr>
-            <w:t>10</w:t>
+            <w:t>11</w:t>
           </w:r>
           <w:r>
             <w:rPr>
@@ -2429,7 +2481,7 @@
             <w:rPr>
               <w:noProof/>
             </w:rPr>
-            <w:t>12</w:t>
+            <w:t>13</w:t>
           </w:r>
           <w:r>
             <w:rPr>
@@ -2547,7 +2599,7 @@
             <w:rPr>
               <w:noProof/>
             </w:rPr>
-            <w:t>13</w:t>
+            <w:t>14</w:t>
           </w:r>
           <w:r>
             <w:rPr>
@@ -2665,7 +2717,7 @@
             <w:rPr>
               <w:noProof/>
             </w:rPr>
-            <w:t>14</w:t>
+            <w:t>15</w:t>
           </w:r>
           <w:r>
             <w:rPr>
@@ -2783,7 +2835,7 @@
             <w:rPr>
               <w:noProof/>
             </w:rPr>
-            <w:t>15</w:t>
+            <w:t>16</w:t>
           </w:r>
           <w:r>
             <w:rPr>
@@ -2901,7 +2953,7 @@
             <w:rPr>
               <w:noProof/>
             </w:rPr>
-            <w:t>16</w:t>
+            <w:t>17</w:t>
           </w:r>
           <w:r>
             <w:rPr>
@@ -3019,7 +3071,7 @@
             <w:rPr>
               <w:noProof/>
             </w:rPr>
-            <w:t>17</w:t>
+            <w:t>18</w:t>
           </w:r>
           <w:r>
             <w:rPr>
@@ -3078,7 +3130,7 @@
             <w:rPr>
               <w:noProof/>
             </w:rPr>
-            <w:t>17</w:t>
+            <w:t>18</w:t>
           </w:r>
           <w:r>
             <w:rPr>
@@ -3196,7 +3248,7 @@
             <w:rPr>
               <w:noProof/>
             </w:rPr>
-            <w:t>18</w:t>
+            <w:t>19</w:t>
           </w:r>
           <w:r>
             <w:rPr>
@@ -3255,7 +3307,7 @@
             <w:rPr>
               <w:noProof/>
             </w:rPr>
-            <w:t>18</w:t>
+            <w:t>19</w:t>
           </w:r>
           <w:r>
             <w:rPr>
@@ -3373,7 +3425,7 @@
             <w:rPr>
               <w:noProof/>
             </w:rPr>
-            <w:t>19</w:t>
+            <w:t>20</w:t>
           </w:r>
           <w:r>
             <w:rPr>
@@ -3550,7 +3602,7 @@
             <w:rPr>
               <w:noProof/>
             </w:rPr>
-            <w:t>20</w:t>
+            <w:t>21</w:t>
           </w:r>
           <w:r>
             <w:rPr>
@@ -5185,7 +5237,13 @@
               </w:numPr>
             </w:pPr>
             <w:r>
-              <w:t>The user’s name appears on the toolbar.</w:t>
+              <w:t xml:space="preserve">The user’s </w:t>
+            </w:r>
+            <w:r>
+              <w:t>email address</w:t>
+            </w:r>
+            <w:r>
+              <w:t xml:space="preserve"> appears on the toolbar.</w:t>
             </w:r>
           </w:p>
           <w:p>
@@ -5517,7 +5575,13 @@
               </w:numPr>
             </w:pPr>
             <w:r>
-              <w:t>The user remains on the login page.</w:t>
+              <w:t xml:space="preserve">The user </w:t>
+            </w:r>
+            <w:r>
+              <w:t>is redirected to an error page</w:t>
+            </w:r>
+            <w:r>
+              <w:t>.</w:t>
             </w:r>
           </w:p>
           <w:p>
@@ -5530,6 +5594,18 @@
             </w:pPr>
             <w:r>
               <w:t>A message appears stating the entered login credentials were invalid.</w:t>
+            </w:r>
+          </w:p>
+          <w:p>
+            <w:pPr>
+              <w:pStyle w:val="ListParagraph"/>
+              <w:numPr>
+                <w:ilvl w:val="0"/>
+                <w:numId w:val="12"/>
+              </w:numPr>
+            </w:pPr>
+            <w:r>
+              <w:t>The user is presented with a button to return to the login page.</w:t>
             </w:r>
           </w:p>
         </w:tc>
@@ -6026,7 +6102,13 @@
               </w:numPr>
             </w:pPr>
             <w:r>
-              <w:t>The user is currently on the manage user accounts page.</w:t>
+              <w:t>The user is currently on the manage user accounts page</w:t>
+            </w:r>
+            <w:r>
+              <w:t xml:space="preserve"> (System Administrator -&gt; User Accounts)</w:t>
+            </w:r>
+            <w:r>
+              <w:t>.</w:t>
             </w:r>
           </w:p>
         </w:tc>
@@ -6087,7 +6169,13 @@
               </w:numPr>
             </w:pPr>
             <w:r>
-              <w:t>The user clicks the “Submit” button.</w:t>
+              <w:t>The user clicks the “</w:t>
+            </w:r>
+            <w:r>
+              <w:t>Save</w:t>
+            </w:r>
+            <w:r>
+              <w:t>” button.</w:t>
             </w:r>
           </w:p>
         </w:tc>
@@ -6370,7 +6458,13 @@
               </w:numPr>
             </w:pPr>
             <w:r>
-              <w:t>The user is currently on the manage user accounts page.</w:t>
+              <w:t>The user is currently on the manage user accounts page</w:t>
+            </w:r>
+            <w:r>
+              <w:t xml:space="preserve"> (System Administrator -&gt; User Accounts)</w:t>
+            </w:r>
+            <w:r>
+              <w:t>.</w:t>
             </w:r>
           </w:p>
         </w:tc>
@@ -6431,7 +6525,13 @@
               </w:numPr>
             </w:pPr>
             <w:r>
-              <w:t>The user modifies data for the user account.</w:t>
+              <w:t>The user modifies data for the user account</w:t>
+            </w:r>
+            <w:r>
+              <w:t>, which requires entering a password (which can be the same as a previous password)</w:t>
+            </w:r>
+            <w:r>
+              <w:t>.</w:t>
             </w:r>
           </w:p>
           <w:p>
@@ -6738,7 +6838,13 @@
               </w:numPr>
             </w:pPr>
             <w:r>
-              <w:t>The user is currently on the manage user accounts page.</w:t>
+              <w:t>The user is currently on the manage user accounts page</w:t>
+            </w:r>
+            <w:r>
+              <w:t xml:space="preserve"> (System Administrator -&gt; User Accounts)</w:t>
+            </w:r>
+            <w:r>
+              <w:t>.</w:t>
             </w:r>
           </w:p>
         </w:tc>
@@ -7123,7 +7229,13 @@
               <w:t>The user is curre</w:t>
             </w:r>
             <w:r>
-              <w:t>ntly on the Manage Events page.</w:t>
+              <w:t>ntly on the Manage Events page</w:t>
+            </w:r>
+            <w:r>
+              <w:t xml:space="preserve"> (System Administrator -&gt; Events)</w:t>
+            </w:r>
+            <w:r>
+              <w:t>.</w:t>
             </w:r>
           </w:p>
         </w:tc>
@@ -7470,7 +7582,13 @@
               </w:numPr>
             </w:pPr>
             <w:r>
-              <w:t>The user is currently on the Manage Events page.</w:t>
+              <w:t>The user is currently on the Manage Events page</w:t>
+            </w:r>
+            <w:r>
+              <w:t xml:space="preserve"> (System Administrator -&gt; Events)</w:t>
+            </w:r>
+            <w:r>
+              <w:t>.</w:t>
             </w:r>
           </w:p>
         </w:tc>
@@ -7834,7 +7952,13 @@
               </w:numPr>
             </w:pPr>
             <w:r>
-              <w:t>The user is currently on the Manage Events page.</w:t>
+              <w:t>The user is currently on the Manage Events page</w:t>
+            </w:r>
+            <w:r>
+              <w:t xml:space="preserve"> (System Administrator -&gt; Events)</w:t>
+            </w:r>
+            <w:r>
+              <w:t>.</w:t>
             </w:r>
           </w:p>
         </w:tc>
@@ -7958,7 +8082,10 @@
               </w:numPr>
             </w:pPr>
             <w:r>
-              <w:t>The table of events no longer contains an entry for the deleted event.</w:t>
+              <w:t>If there are no match records associated with the selected event, t</w:t>
+            </w:r>
+            <w:r>
+              <w:t>he table of events no longer contains an entry for the deleted event.</w:t>
             </w:r>
           </w:p>
           <w:p>
@@ -7970,7 +8097,13 @@
               </w:numPr>
             </w:pPr>
             <w:r>
-              <w:t xml:space="preserve">The deleted event is removed from the system. </w:t>
+              <w:t>The event is removed from the system</w:t>
+            </w:r>
+            <w:r>
+              <w:t>, provided there are no match records associated with it.</w:t>
+            </w:r>
+            <w:r>
+              <w:t xml:space="preserve"> </w:t>
             </w:r>
           </w:p>
         </w:tc>
@@ -8187,7 +8320,19 @@
               </w:numPr>
             </w:pPr>
             <w:r>
-              <w:t>The user is currently on the Manage Teams or New Match Record pages.</w:t>
+              <w:t xml:space="preserve">The user is currently on the Manage Teams </w:t>
+            </w:r>
+            <w:r>
+              <w:t xml:space="preserve">Page (for administrators only, under System Administrator -&gt; Teams) </w:t>
+            </w:r>
+            <w:r>
+              <w:t xml:space="preserve">or New </w:t>
+            </w:r>
+            <w:r>
+              <w:t>Match Record page (Manage My Scout Data-&gt; Add)</w:t>
+            </w:r>
+            <w:r>
+              <w:t>.</w:t>
             </w:r>
           </w:p>
         </w:tc>
@@ -8248,7 +8393,13 @@
               </w:numPr>
             </w:pPr>
             <w:r>
-              <w:t>The user clicks the “Submit” button.</w:t>
+              <w:t>The user clicks the “</w:t>
+            </w:r>
+            <w:r>
+              <w:t>Save</w:t>
+            </w:r>
+            <w:r>
+              <w:t>” button.</w:t>
             </w:r>
           </w:p>
         </w:tc>
@@ -8299,7 +8450,13 @@
               </w:numPr>
             </w:pPr>
             <w:r>
-              <w:t>The user is redirected back to the originating Manage Teams or New Match Record Pages.</w:t>
+              <w:t>The user is redirected back to the originating Ma</w:t>
+            </w:r>
+            <w:r>
+              <w:t>nage Teams or New Match Record page</w:t>
+            </w:r>
+            <w:r>
+              <w:t>.</w:t>
             </w:r>
           </w:p>
           <w:p>
@@ -8311,7 +8468,13 @@
               </w:numPr>
             </w:pPr>
             <w:r>
-              <w:t>The list of teams contains a new entry for the newly created team.</w:t>
+              <w:t>The list of teams</w:t>
+            </w:r>
+            <w:r>
+              <w:t xml:space="preserve"> (either the table on the Manage Teams page or the drop down menu on the New Match Record page)</w:t>
+            </w:r>
+            <w:r>
+              <w:t xml:space="preserve"> contains a new entry for the newly created team.</w:t>
             </w:r>
           </w:p>
           <w:p>
@@ -8531,7 +8694,13 @@
               </w:numPr>
             </w:pPr>
             <w:r>
-              <w:t>The user is currently on the Manage Teams page.</w:t>
+              <w:t>The user is currently on the Manage Teams page</w:t>
+            </w:r>
+            <w:r>
+              <w:t xml:space="preserve"> (System Administrator -&gt; Teams)</w:t>
+            </w:r>
+            <w:r>
+              <w:t>.</w:t>
             </w:r>
           </w:p>
         </w:tc>
@@ -8894,7 +9063,13 @@
               </w:numPr>
             </w:pPr>
             <w:r>
-              <w:t>The user is currently on the Manage Teams page.</w:t>
+              <w:t>The user is currently on the Manage Teams page</w:t>
+            </w:r>
+            <w:r>
+              <w:t xml:space="preserve"> (System Administrator -&gt; Teams)</w:t>
+            </w:r>
+            <w:r>
+              <w:t>.</w:t>
             </w:r>
           </w:p>
         </w:tc>
@@ -9018,10 +9193,34 @@
               </w:numPr>
             </w:pPr>
             <w:r>
+              <w:t>If there are no match records associated with the given team:</w:t>
+            </w:r>
+          </w:p>
+          <w:p>
+            <w:pPr>
+              <w:pStyle w:val="ListParagraph"/>
+              <w:numPr>
+                <w:ilvl w:val="1"/>
+                <w:numId w:val="39"/>
+              </w:numPr>
+            </w:pPr>
+            <w:r>
               <w:t>The table of teams no longer contains</w:t>
             </w:r>
             <w:r>
               <w:t xml:space="preserve"> an entry for the deleted team.</w:t>
+            </w:r>
+          </w:p>
+          <w:p>
+            <w:pPr>
+              <w:pStyle w:val="ListParagraph"/>
+              <w:numPr>
+                <w:ilvl w:val="1"/>
+                <w:numId w:val="39"/>
+              </w:numPr>
+            </w:pPr>
+            <w:r>
+              <w:t>The team is removed from the system.</w:t>
             </w:r>
           </w:p>
           <w:p>
@@ -9033,7 +9232,7 @@
               </w:numPr>
             </w:pPr>
             <w:r>
-              <w:t>The team is removed from the system.</w:t>
+              <w:t>If there are match records associated with the given team, the team remains in the table.</w:t>
             </w:r>
           </w:p>
         </w:tc>
@@ -9306,7 +9505,13 @@
               </w:numPr>
             </w:pPr>
             <w:r>
-              <w:t>The user clicks the “Submit” button.</w:t>
+              <w:t>The user clicks the “</w:t>
+            </w:r>
+            <w:r>
+              <w:t>Save</w:t>
+            </w:r>
+            <w:r>
+              <w:t>” button.</w:t>
             </w:r>
           </w:p>
         </w:tc>
@@ -10289,6 +10494,18 @@
             </w:pPr>
             <w:r>
               <w:t>The user is currently on the View Match, View Team, or View Matches page.</w:t>
+            </w:r>
+          </w:p>
+          <w:p>
+            <w:pPr>
+              <w:pStyle w:val="ListParagraph"/>
+              <w:numPr>
+                <w:ilvl w:val="0"/>
+                <w:numId w:val="53"/>
+              </w:numPr>
+            </w:pPr>
+            <w:r>
+              <w:t>The user has selected a team or match from the drop down menu on the page.</w:t>
             </w:r>
           </w:p>
         </w:tc>
@@ -11346,6 +11563,9 @@
               <w:t>An event has been selected</w:t>
             </w:r>
             <w:r>
+              <w:t xml:space="preserve"> from the drop down menu</w:t>
+            </w:r>
+            <w:r>
               <w:t>.</w:t>
             </w:r>
           </w:p>
@@ -11458,7 +11678,13 @@
               </w:numPr>
             </w:pPr>
             <w:r>
-              <w:t>Data tables and charts on the event overview tab are populated with data related to the selected event.</w:t>
+              <w:t>Data tables and charts on the event overview tab are populated with data related to the selected event</w:t>
+            </w:r>
+            <w:r>
+              <w:t xml:space="preserve"> (provided data for the selected event exists within the system)</w:t>
+            </w:r>
+            <w:r>
+              <w:t>.</w:t>
             </w:r>
           </w:p>
         </w:tc>
@@ -12366,7 +12592,13 @@
               </w:numPr>
             </w:pPr>
             <w:r>
-              <w:t>A team has been selected.</w:t>
+              <w:t>A team has been selected</w:t>
+            </w:r>
+            <w:r>
+              <w:t xml:space="preserve"> from the drop down menu</w:t>
+            </w:r>
+            <w:r>
+              <w:t>.</w:t>
             </w:r>
           </w:p>
         </w:tc>
@@ -12689,7 +12921,13 @@
               </w:numPr>
             </w:pPr>
             <w:r>
-              <w:t>A team has been selected.</w:t>
+              <w:t>A team has been selected</w:t>
+            </w:r>
+            <w:r>
+              <w:t xml:space="preserve"> from the drop down menu</w:t>
+            </w:r>
+            <w:r>
+              <w:t>.</w:t>
             </w:r>
           </w:p>
         </w:tc>
@@ -12789,7 +13027,10 @@
               </w:numPr>
             </w:pPr>
             <w:r>
-              <w:t>The content on the view matches tab is visible.</w:t>
+              <w:t>The content on the View M</w:t>
+            </w:r>
+            <w:r>
+              <w:t>atches tab is visible.</w:t>
             </w:r>
           </w:p>
           <w:p>
@@ -12801,7 +13042,10 @@
               </w:numPr>
             </w:pPr>
             <w:r>
-              <w:t>Data tables on the view matches tab are populated with data related to the selected team’s match records.</w:t>
+              <w:t>Data tables on the View M</w:t>
+            </w:r>
+            <w:r>
+              <w:t>atches tab are populated with data related to the selected team’s match records.</w:t>
             </w:r>
           </w:p>
         </w:tc>
@@ -18416,7 +18660,7 @@
         <w:rFonts w:ascii="Symbol" w:hAnsi="Symbol" w:hint="default"/>
       </w:rPr>
     </w:lvl>
-    <w:lvl w:ilvl="1" w:tplc="04090003" w:tentative="1">
+    <w:lvl w:ilvl="1" w:tplc="04090003">
       <w:start w:val="1"/>
       <w:numFmt w:val="bullet"/>
       <w:lvlText w:val="o"/>
@@ -21723,7 +21967,7 @@
 </file>
 
 <file path=customXml/itemProps1.xml><?xml version="1.0" encoding="utf-8"?>
-<ds:datastoreItem xmlns:ds="http://schemas.openxmlformats.org/officeDocument/2006/customXml" ds:itemID="{6F936B5F-3FA9-D44D-877C-4DCFF30B4A53}">
+<ds:datastoreItem xmlns:ds="http://schemas.openxmlformats.org/officeDocument/2006/customXml" ds:itemID="{58470C55-80E4-A44A-9092-01E24BFAA11F}">
   <ds:schemaRefs>
     <ds:schemaRef ds:uri="http://schemas.openxmlformats.org/officeDocument/2006/bibliography"/>
   </ds:schemaRefs>

</xml_diff>